<commit_message>
Added enemies, tutorial window
</commit_message>
<xml_diff>
--- a/Docs/PP1_Learning Goal 2_ Research and design.docx
+++ b/Docs/PP1_Learning Goal 2_ Research and design.docx
@@ -984,21 +984,7 @@
         <w:rPr>
           <w:lang w:val="en-US"/>
         </w:rPr>
-        <w:t xml:space="preserve">For this </w:t>
-      </w:r>
-      <w:proofErr w:type="gramStart"/>
-      <w:r>
-        <w:rPr>
-          <w:lang w:val="en-US"/>
-        </w:rPr>
-        <w:t>particular learning</w:t>
-      </w:r>
-      <w:proofErr w:type="gramEnd"/>
-      <w:r>
-        <w:rPr>
-          <w:lang w:val="en-US"/>
-        </w:rPr>
-        <w:t xml:space="preserve"> goal, </w:t>
+        <w:t xml:space="preserve">For this particular learning goal, </w:t>
       </w:r>
       <w:r>
         <w:rPr>
@@ -1228,16 +1214,8 @@
         <w:rPr>
           <w:lang w:val="en-US"/>
         </w:rPr>
-        <w:t xml:space="preserve">Why We Love Tower </w:t>
-      </w:r>
-      <w:proofErr w:type="gramStart"/>
-      <w:r>
-        <w:rPr>
-          <w:lang w:val="en-US"/>
-        </w:rPr>
-        <w:t>Defense</w:t>
-      </w:r>
-      <w:proofErr w:type="gramEnd"/>
+        <w:t>Why We Love Tower Defense</w:t>
+      </w:r>
       <w:r>
         <w:rPr>
           <w:lang w:val="en-US"/>
@@ -1408,21 +1386,7 @@
         <w:rPr>
           <w:lang w:val="en-US"/>
         </w:rPr>
-        <w:t xml:space="preserve">Series has 5 </w:t>
-      </w:r>
-      <w:proofErr w:type="gramStart"/>
-      <w:r>
-        <w:rPr>
-          <w:lang w:val="en-US"/>
-        </w:rPr>
-        <w:t>episodes,</w:t>
-      </w:r>
-      <w:proofErr w:type="gramEnd"/>
-      <w:r>
-        <w:rPr>
-          <w:lang w:val="en-US"/>
-        </w:rPr>
-        <w:t xml:space="preserve"> it seems to be very in-depth.</w:t>
+        <w:t>Series has 5 episodes, it seems to be very in-depth.</w:t>
       </w:r>
     </w:p>
     <w:p>
@@ -1515,16 +1479,8 @@
         <w:rPr>
           <w:lang w:val="en-US"/>
         </w:rPr>
-        <w:t xml:space="preserve">s </w:t>
-      </w:r>
-      <w:proofErr w:type="gramStart"/>
-      <w:r>
-        <w:rPr>
-          <w:lang w:val="en-US"/>
-        </w:rPr>
-        <w:t>Quest</w:t>
-      </w:r>
-      <w:proofErr w:type="gramEnd"/>
+        <w:t>s Quest</w:t>
+      </w:r>
       <w:r>
         <w:rPr>
           <w:lang w:val="en-US"/>
@@ -2023,21 +1979,7 @@
           <w:lang w:val="en-US"/>
         </w:rPr>
         <w:lastRenderedPageBreak/>
-        <w:t xml:space="preserve">2. Article: “Why We Love Tower </w:t>
-      </w:r>
-      <w:proofErr w:type="gramStart"/>
-      <w:r>
-        <w:rPr>
-          <w:lang w:val="en-US"/>
-        </w:rPr>
-        <w:t>Defense</w:t>
-      </w:r>
-      <w:proofErr w:type="gramEnd"/>
-      <w:r>
-        <w:rPr>
-          <w:lang w:val="en-US"/>
-        </w:rPr>
-        <w:t>”</w:t>
+        <w:t>2. Article: “Why We Love Tower Defense”</w:t>
       </w:r>
       <w:bookmarkEnd w:id="6"/>
     </w:p>
@@ -2105,21 +2047,7 @@
         <w:rPr>
           <w:lang w:val="en-US"/>
         </w:rPr>
-        <w:t xml:space="preserve">In many games, you go into enemy territory. You </w:t>
-      </w:r>
-      <w:proofErr w:type="gramStart"/>
-      <w:r>
-        <w:rPr>
-          <w:lang w:val="en-US"/>
-        </w:rPr>
-        <w:t>have to</w:t>
-      </w:r>
-      <w:proofErr w:type="gramEnd"/>
-      <w:r>
-        <w:rPr>
-          <w:lang w:val="en-US"/>
-        </w:rPr>
-        <w:t xml:space="preserve"> explore the unknown and face whichever challenges you come across. In the tower defense genre however, this is the other way around. You are fighting on home turf and must defend your own. This comes with the feeling of an urge to protect something. We don’t want to lose what’s ours, and we want to repel invaders;</w:t>
+        <w:t>In many games, you go into enemy territory. You have to explore the unknown and face whichever challenges you come across. In the tower defense genre however, this is the other way around. You are fighting on home turf and must defend your own. This comes with the feeling of an urge to protect something. We don’t want to lose what’s ours, and we want to repel invaders;</w:t>
       </w:r>
       <w:r>
         <w:rPr>
@@ -2506,21 +2434,7 @@
         <w:rPr>
           <w:lang w:val="en-US"/>
         </w:rPr>
-        <w:t xml:space="preserve">Elegant visuals </w:t>
-      </w:r>
-      <w:proofErr w:type="gramStart"/>
-      <w:r>
-        <w:rPr>
-          <w:lang w:val="en-US"/>
-        </w:rPr>
-        <w:t>enhances</w:t>
-      </w:r>
-      <w:proofErr w:type="gramEnd"/>
-      <w:r>
-        <w:rPr>
-          <w:lang w:val="en-US"/>
-        </w:rPr>
-        <w:t xml:space="preserve"> the feeling that all the pieces work together.</w:t>
+        <w:t>Elegant visuals enhances the feeling that all the pieces work together.</w:t>
       </w:r>
       <w:r>
         <w:rPr>
@@ -2598,7 +2512,6 @@
           <w:lang w:val="en-US"/>
         </w:rPr>
       </w:pPr>
-      <w:proofErr w:type="gramStart"/>
       <w:r>
         <w:rPr>
           <w:b/>
@@ -2621,16 +2534,7 @@
           <w:bCs/>
           <w:lang w:val="en-US"/>
         </w:rPr>
-        <w:t>:</w:t>
-      </w:r>
-      <w:proofErr w:type="gramEnd"/>
-      <w:r>
-        <w:rPr>
-          <w:b/>
-          <w:bCs/>
-          <w:lang w:val="en-US"/>
-        </w:rPr>
-        <w:t xml:space="preserve"> </w:t>
+        <w:t xml:space="preserve">: </w:t>
       </w:r>
       <w:r>
         <w:rPr>
@@ -2863,35 +2767,7 @@
         <w:rPr>
           <w:lang w:val="en-US"/>
         </w:rPr>
-        <w:t xml:space="preserve"> Overcomplicate targeting and resistances to the point where you are basically saying to the player “</w:t>
-      </w:r>
-      <w:proofErr w:type="spellStart"/>
-      <w:r>
-        <w:rPr>
-          <w:lang w:val="en-US"/>
-        </w:rPr>
-        <w:t>haha</w:t>
-      </w:r>
-      <w:proofErr w:type="spellEnd"/>
-      <w:r>
-        <w:rPr>
-          <w:lang w:val="en-US"/>
-        </w:rPr>
-        <w:t xml:space="preserve"> your carefully </w:t>
-      </w:r>
-      <w:proofErr w:type="gramStart"/>
-      <w:r>
-        <w:rPr>
-          <w:lang w:val="en-US"/>
-        </w:rPr>
-        <w:t>thought out</w:t>
-      </w:r>
-      <w:proofErr w:type="gramEnd"/>
-      <w:r>
-        <w:rPr>
-          <w:lang w:val="en-US"/>
-        </w:rPr>
-        <w:t xml:space="preserve"> defense strategy actually doesn’t work because of THIS specific thing you were not prepared for”; this can be very frustrating.</w:t>
+        <w:t xml:space="preserve"> Overcomplicate targeting and resistances to the point where you are basically saying to the player “haha your carefully thought out defense strategy actually doesn’t work because of THIS specific thing you were not prepared for”; this can be very frustrating.</w:t>
       </w:r>
       <w:r>
         <w:rPr>
@@ -3271,21 +3147,7 @@
         <w:rPr>
           <w:lang w:val="en-US"/>
         </w:rPr>
-        <w:t xml:space="preserve">Give the player positive feedback to show that their strategy has defended </w:t>
-      </w:r>
-      <w:proofErr w:type="gramStart"/>
-      <w:r>
-        <w:rPr>
-          <w:lang w:val="en-US"/>
-        </w:rPr>
-        <w:t>successfully;</w:t>
-      </w:r>
-      <w:proofErr w:type="gramEnd"/>
-      <w:r>
-        <w:rPr>
-          <w:lang w:val="en-US"/>
-        </w:rPr>
-        <w:t xml:space="preserve"> e.g. reward them with 3 stars if they did not lose any lives vs. 1 star if they had only a few lives left.</w:t>
+        <w:t>Give the player positive feedback to show that their strategy has defended successfully; e.g. reward them with 3 stars if they did not lose any lives vs. 1 star if they had only a few lives left.</w:t>
       </w:r>
     </w:p>
     <w:p>
@@ -3309,21 +3171,7 @@
         <w:rPr>
           <w:lang w:val="en-US"/>
         </w:rPr>
-        <w:t xml:space="preserve">Designing the game in a way where they </w:t>
-      </w:r>
-      <w:proofErr w:type="gramStart"/>
-      <w:r>
-        <w:rPr>
-          <w:lang w:val="en-US"/>
-        </w:rPr>
-        <w:t>are able to</w:t>
-      </w:r>
-      <w:proofErr w:type="gramEnd"/>
-      <w:r>
-        <w:rPr>
-          <w:lang w:val="en-US"/>
-        </w:rPr>
-        <w:t xml:space="preserve"> see flaws in their defense is very important to this failure not making the player feel frustrated but rather making them feel clever the next time they do manage to succeed. </w:t>
+        <w:t xml:space="preserve">Designing the game in a way where they are able to see flaws in their defense is very important to this failure not making the player feel frustrated but rather making them feel clever the next time they do manage to succeed. </w:t>
       </w:r>
     </w:p>
     <w:p>
@@ -3551,16 +3399,8 @@
         <w:rPr>
           <w:lang w:val="en-US"/>
         </w:rPr>
-        <w:t xml:space="preserve">s </w:t>
-      </w:r>
-      <w:proofErr w:type="gramStart"/>
-      <w:r>
-        <w:rPr>
-          <w:lang w:val="en-US"/>
-        </w:rPr>
-        <w:t>Quest</w:t>
-      </w:r>
-      <w:proofErr w:type="gramEnd"/>
+        <w:t>s Quest</w:t>
+      </w:r>
       <w:r>
         <w:rPr>
           <w:lang w:val="en-US"/>
@@ -3650,21 +3490,7 @@
         <w:rPr>
           <w:lang w:val="en-US"/>
         </w:rPr>
-        <w:t xml:space="preserve">If I want to add Area of effect attacks for certain towers, I </w:t>
-      </w:r>
-      <w:proofErr w:type="gramStart"/>
-      <w:r>
-        <w:rPr>
-          <w:lang w:val="en-US"/>
-        </w:rPr>
-        <w:t>have to</w:t>
-      </w:r>
-      <w:proofErr w:type="gramEnd"/>
-      <w:r>
-        <w:rPr>
-          <w:lang w:val="en-US"/>
-        </w:rPr>
-        <w:t xml:space="preserve"> ensure that the player is aware of exactly how much enemies this tower is able to hit. This can be done by either providing the player with the information preemptively, or through experimentation.</w:t>
+        <w:t>If I want to add Area of effect attacks for certain towers, I have to ensure that the player is aware of exactly how much enemies this tower is able to hit. This can be done by either providing the player with the information preemptively, or through experimentation.</w:t>
       </w:r>
     </w:p>
     <w:p>
@@ -4301,21 +4127,7 @@
         <w:rPr>
           <w:lang w:val="en-US"/>
         </w:rPr>
-        <w:t xml:space="preserve">This tower allows the player to not worry so much about range, at the cost of attack speed and a high investment. It will be very useful for dealing with fast enemies that have a lot of </w:t>
-      </w:r>
-      <w:proofErr w:type="gramStart"/>
-      <w:r>
-        <w:rPr>
-          <w:lang w:val="en-US"/>
-        </w:rPr>
-        <w:t>HP</w:t>
-      </w:r>
-      <w:proofErr w:type="gramEnd"/>
-      <w:r>
-        <w:rPr>
-          <w:lang w:val="en-US"/>
-        </w:rPr>
-        <w:t>, but not good vs. crowds of enemies.</w:t>
+        <w:t>This tower allows the player to not worry so much about range, at the cost of attack speed and a high investment. It will be very useful for dealing with fast enemies that have a lot of HP, but not good vs. crowds of enemies.</w:t>
       </w:r>
     </w:p>
     <w:p>
@@ -4680,16 +4492,8 @@
         <w:rPr>
           <w:lang w:val="en-US"/>
         </w:rPr>
-        <w:t xml:space="preserve">Level unlocks: Arrow </w:t>
-      </w:r>
-      <w:proofErr w:type="gramStart"/>
-      <w:r>
-        <w:rPr>
-          <w:lang w:val="en-US"/>
-        </w:rPr>
-        <w:t>tower</w:t>
-      </w:r>
-      <w:proofErr w:type="gramEnd"/>
+        <w:t>Level unlocks: Arrow tower</w:t>
+      </w:r>
     </w:p>
     <w:p>
       <w:pPr>
@@ -4796,16 +4600,8 @@
         <w:rPr>
           <w:lang w:val="en-US"/>
         </w:rPr>
-        <w:t xml:space="preserve">basic level to introduce the player to the benefits of </w:t>
-      </w:r>
-      <w:proofErr w:type="gramStart"/>
-      <w:r>
-        <w:rPr>
-          <w:lang w:val="en-US"/>
-        </w:rPr>
-        <w:t>AoE</w:t>
-      </w:r>
-      <w:proofErr w:type="gramEnd"/>
+        <w:t>basic level to introduce the player to the benefits of AoE</w:t>
+      </w:r>
     </w:p>
     <w:p>
       <w:pPr>
@@ -4823,16 +4619,8 @@
         <w:rPr>
           <w:lang w:val="en-US"/>
         </w:rPr>
-        <w:t xml:space="preserve">Mage </w:t>
-      </w:r>
-      <w:proofErr w:type="gramStart"/>
-      <w:r>
-        <w:rPr>
-          <w:lang w:val="en-US"/>
-        </w:rPr>
-        <w:t>tower</w:t>
-      </w:r>
-      <w:proofErr w:type="gramEnd"/>
+        <w:t>Mage tower</w:t>
+      </w:r>
     </w:p>
     <w:p>
       <w:pPr>
@@ -5198,12 +4986,548 @@
         <w:rPr>
           <w:lang w:val="en-US"/>
         </w:rPr>
-        <w:t>Within the scope of my project, I can manage to design 3 enemies next to the basic enemy that’s already in the game.</w:t>
-      </w:r>
-    </w:p>
-    <w:p>
-      <w:pPr>
-        <w:rPr>
+        <w:t xml:space="preserve">Within the scope of my project, I can manage to design </w:t>
+      </w:r>
+      <w:r>
+        <w:rPr>
+          <w:lang w:val="en-US"/>
+        </w:rPr>
+        <w:t>4</w:t>
+      </w:r>
+      <w:r>
+        <w:rPr>
+          <w:lang w:val="en-US"/>
+        </w:rPr>
+        <w:t xml:space="preserve"> enemies next to the basic enemy that’s already in the game.</w:t>
+      </w:r>
+    </w:p>
+    <w:p>
+      <w:pPr>
+        <w:rPr>
+          <w:b/>
+          <w:bCs/>
+          <w:lang w:val="en-US"/>
+        </w:rPr>
+      </w:pPr>
+      <w:r>
+        <w:rPr>
+          <w:b/>
+          <w:bCs/>
+          <w:lang w:val="en-US"/>
+        </w:rPr>
+        <w:t>Basic enemy</w:t>
+      </w:r>
+    </w:p>
+    <w:p>
+      <w:pPr>
+        <w:rPr>
+          <w:b/>
+          <w:bCs/>
+          <w:lang w:val="en-US"/>
+        </w:rPr>
+      </w:pPr>
+      <w:r>
+        <w:rPr>
+          <w:b/>
+          <w:bCs/>
+          <w:lang w:val="en-US"/>
+        </w:rPr>
+        <w:drawing>
+          <wp:inline distT="0" distB="0" distL="0" distR="0" wp14:anchorId="3B51E310" wp14:editId="4F80B2E8">
+            <wp:extent cx="1691787" cy="1280271"/>
+            <wp:effectExtent l="0" t="0" r="3810" b="0"/>
+            <wp:docPr id="1983726576" name="Picture 1" descr="A pixelated triangle with a red line above it&#10;&#10;Description automatically generated"/>
+            <wp:cNvGraphicFramePr>
+              <a:graphicFrameLocks xmlns:a="http://schemas.openxmlformats.org/drawingml/2006/main" noChangeAspect="1"/>
+            </wp:cNvGraphicFramePr>
+            <a:graphic xmlns:a="http://schemas.openxmlformats.org/drawingml/2006/main">
+              <a:graphicData uri="http://schemas.openxmlformats.org/drawingml/2006/picture">
+                <pic:pic xmlns:pic="http://schemas.openxmlformats.org/drawingml/2006/picture">
+                  <pic:nvPicPr>
+                    <pic:cNvPr id="1983726576" name="Picture 1" descr="A pixelated triangle with a red line above it&#10;&#10;Description automatically generated"/>
+                    <pic:cNvPicPr/>
+                  </pic:nvPicPr>
+                  <pic:blipFill>
+                    <a:blip r:embed="rId19"/>
+                    <a:stretch>
+                      <a:fillRect/>
+                    </a:stretch>
+                  </pic:blipFill>
+                  <pic:spPr>
+                    <a:xfrm>
+                      <a:off x="0" y="0"/>
+                      <a:ext cx="1691787" cy="1280271"/>
+                    </a:xfrm>
+                    <a:prstGeom prst="rect">
+                      <a:avLst/>
+                    </a:prstGeom>
+                  </pic:spPr>
+                </pic:pic>
+              </a:graphicData>
+            </a:graphic>
+          </wp:inline>
+        </w:drawing>
+      </w:r>
+    </w:p>
+    <w:p>
+      <w:pPr>
+        <w:rPr>
+          <w:lang w:val="en-US"/>
+        </w:rPr>
+      </w:pPr>
+      <w:r>
+        <w:rPr>
+          <w:lang w:val="en-US"/>
+        </w:rPr>
+        <w:t>Health: 5</w:t>
+      </w:r>
+    </w:p>
+    <w:p>
+      <w:pPr>
+        <w:rPr>
+          <w:lang w:val="en-US"/>
+        </w:rPr>
+      </w:pPr>
+      <w:r>
+        <w:rPr>
+          <w:lang w:val="en-US"/>
+        </w:rPr>
+        <w:t>Speed: Medium</w:t>
+      </w:r>
+    </w:p>
+    <w:p>
+      <w:pPr>
+        <w:rPr>
+          <w:lang w:val="en-US"/>
+        </w:rPr>
+      </w:pPr>
+      <w:r>
+        <w:rPr>
+          <w:lang w:val="en-US"/>
+        </w:rPr>
+        <w:t>Effect: None</w:t>
+      </w:r>
+    </w:p>
+    <w:p>
+      <w:pPr>
+        <w:rPr>
+          <w:lang w:val="en-US"/>
+        </w:rPr>
+      </w:pPr>
+      <w:r>
+        <w:rPr>
+          <w:lang w:val="en-US"/>
+        </w:rPr>
+        <w:t>Reward: 3</w:t>
+      </w:r>
+    </w:p>
+    <w:p>
+      <w:pPr>
+        <w:rPr>
+          <w:lang w:val="en-US"/>
+        </w:rPr>
+      </w:pPr>
+      <w:r>
+        <w:rPr>
+          <w:lang w:val="en-US"/>
+        </w:rPr>
+        <w:t>Damage: 1</w:t>
+      </w:r>
+    </w:p>
+    <w:p>
+      <w:pPr>
+        <w:rPr>
+          <w:b/>
+          <w:bCs/>
+          <w:lang w:val="en-US"/>
+        </w:rPr>
+      </w:pPr>
+      <w:r>
+        <w:rPr>
+          <w:b/>
+          <w:bCs/>
+          <w:lang w:val="en-US"/>
+        </w:rPr>
+        <w:t>Fast enemy</w:t>
+      </w:r>
+    </w:p>
+    <w:p>
+      <w:pPr>
+        <w:rPr>
+          <w:lang w:val="en-US"/>
+        </w:rPr>
+      </w:pPr>
+      <w:r>
+        <w:rPr>
+          <w:lang w:val="en-US"/>
+        </w:rPr>
+        <w:t xml:space="preserve">Health: </w:t>
+      </w:r>
+      <w:r>
+        <w:rPr>
+          <w:lang w:val="en-US"/>
+        </w:rPr>
+        <w:t>2</w:t>
+      </w:r>
+    </w:p>
+    <w:p>
+      <w:pPr>
+        <w:rPr>
+          <w:lang w:val="en-US"/>
+        </w:rPr>
+      </w:pPr>
+      <w:r>
+        <w:rPr>
+          <w:lang w:val="en-US"/>
+        </w:rPr>
+        <w:t xml:space="preserve">Speed: </w:t>
+      </w:r>
+      <w:r>
+        <w:rPr>
+          <w:lang w:val="en-US"/>
+        </w:rPr>
+        <w:t>Very Fast</w:t>
+      </w:r>
+    </w:p>
+    <w:p>
+      <w:pPr>
+        <w:rPr>
+          <w:lang w:val="en-US"/>
+        </w:rPr>
+      </w:pPr>
+      <w:r>
+        <w:rPr>
+          <w:lang w:val="en-US"/>
+        </w:rPr>
+        <w:t xml:space="preserve">Effect: </w:t>
+      </w:r>
+      <w:r>
+        <w:rPr>
+          <w:lang w:val="en-US"/>
+        </w:rPr>
+        <w:t>Slows down when hit</w:t>
+      </w:r>
+    </w:p>
+    <w:p>
+      <w:pPr>
+        <w:rPr>
+          <w:lang w:val="en-US"/>
+        </w:rPr>
+      </w:pPr>
+      <w:r>
+        <w:rPr>
+          <w:lang w:val="en-US"/>
+        </w:rPr>
+        <w:t xml:space="preserve">Reward: </w:t>
+      </w:r>
+      <w:r>
+        <w:rPr>
+          <w:lang w:val="en-US"/>
+        </w:rPr>
+        <w:t>2</w:t>
+      </w:r>
+    </w:p>
+    <w:p>
+      <w:pPr>
+        <w:rPr>
+          <w:lang w:val="en-US"/>
+        </w:rPr>
+      </w:pPr>
+      <w:r>
+        <w:rPr>
+          <w:lang w:val="en-US"/>
+        </w:rPr>
+        <w:t>Damage: 1</w:t>
+      </w:r>
+    </w:p>
+    <w:p>
+      <w:pPr>
+        <w:rPr>
+          <w:b/>
+          <w:bCs/>
+          <w:lang w:val="en-US"/>
+        </w:rPr>
+      </w:pPr>
+      <w:r>
+        <w:rPr>
+          <w:b/>
+          <w:bCs/>
+          <w:lang w:val="en-US"/>
+        </w:rPr>
+        <w:t>Minion</w:t>
+      </w:r>
+    </w:p>
+    <w:p>
+      <w:pPr>
+        <w:rPr>
+          <w:lang w:val="en-US"/>
+        </w:rPr>
+      </w:pPr>
+      <w:r>
+        <w:rPr>
+          <w:lang w:val="en-US"/>
+        </w:rPr>
+        <w:t>Health: 1</w:t>
+      </w:r>
+    </w:p>
+    <w:p>
+      <w:pPr>
+        <w:rPr>
+          <w:lang w:val="en-US"/>
+        </w:rPr>
+      </w:pPr>
+      <w:r>
+        <w:rPr>
+          <w:lang w:val="en-US"/>
+        </w:rPr>
+        <w:t>Speed: Medium</w:t>
+      </w:r>
+    </w:p>
+    <w:p>
+      <w:pPr>
+        <w:rPr>
+          <w:lang w:val="en-US"/>
+        </w:rPr>
+      </w:pPr>
+      <w:r>
+        <w:rPr>
+          <w:lang w:val="en-US"/>
+        </w:rPr>
+        <w:t>Effect: None</w:t>
+      </w:r>
+    </w:p>
+    <w:p>
+      <w:pPr>
+        <w:rPr>
+          <w:lang w:val="en-US"/>
+        </w:rPr>
+      </w:pPr>
+      <w:r>
+        <w:rPr>
+          <w:lang w:val="en-US"/>
+        </w:rPr>
+        <w:t>Reward: 1</w:t>
+      </w:r>
+    </w:p>
+    <w:p>
+      <w:pPr>
+        <w:rPr>
+          <w:lang w:val="en-US"/>
+        </w:rPr>
+      </w:pPr>
+      <w:r>
+        <w:rPr>
+          <w:lang w:val="en-US"/>
+        </w:rPr>
+        <w:t>Damage: 1</w:t>
+      </w:r>
+    </w:p>
+    <w:p>
+      <w:pPr>
+        <w:rPr>
+          <w:b/>
+          <w:bCs/>
+          <w:lang w:val="en-US"/>
+        </w:rPr>
+      </w:pPr>
+      <w:r>
+        <w:rPr>
+          <w:b/>
+          <w:bCs/>
+          <w:lang w:val="en-US"/>
+        </w:rPr>
+        <w:t>Mother enemy</w:t>
+      </w:r>
+    </w:p>
+    <w:p>
+      <w:pPr>
+        <w:rPr>
+          <w:lang w:val="en-US"/>
+        </w:rPr>
+      </w:pPr>
+      <w:r>
+        <w:rPr>
+          <w:lang w:val="en-US"/>
+        </w:rPr>
+        <w:t>Health: 10</w:t>
+      </w:r>
+    </w:p>
+    <w:p>
+      <w:pPr>
+        <w:rPr>
+          <w:lang w:val="en-US"/>
+        </w:rPr>
+      </w:pPr>
+      <w:r>
+        <w:rPr>
+          <w:lang w:val="en-US"/>
+        </w:rPr>
+        <w:t>Speed: Slow</w:t>
+      </w:r>
+    </w:p>
+    <w:p>
+      <w:pPr>
+        <w:rPr>
+          <w:lang w:val="en-US"/>
+        </w:rPr>
+      </w:pPr>
+      <w:r>
+        <w:rPr>
+          <w:lang w:val="en-US"/>
+        </w:rPr>
+        <w:t>Effect: Spawns 5 minions on death</w:t>
+      </w:r>
+    </w:p>
+    <w:p>
+      <w:pPr>
+        <w:rPr>
+          <w:lang w:val="en-US"/>
+        </w:rPr>
+      </w:pPr>
+      <w:r>
+        <w:rPr>
+          <w:lang w:val="en-US"/>
+        </w:rPr>
+        <w:t>Reward: 5</w:t>
+      </w:r>
+    </w:p>
+    <w:p>
+      <w:pPr>
+        <w:rPr>
+          <w:lang w:val="en-US"/>
+        </w:rPr>
+      </w:pPr>
+      <w:r>
+        <w:rPr>
+          <w:lang w:val="en-US"/>
+        </w:rPr>
+        <w:t>Damage: 3</w:t>
+      </w:r>
+    </w:p>
+    <w:p>
+      <w:pPr>
+        <w:rPr>
+          <w:b/>
+          <w:bCs/>
+          <w:lang w:val="en-US"/>
+        </w:rPr>
+      </w:pPr>
+      <w:r>
+        <w:rPr>
+          <w:b/>
+          <w:bCs/>
+          <w:lang w:val="en-US"/>
+        </w:rPr>
+        <w:lastRenderedPageBreak/>
+        <w:t>Boss enemy</w:t>
+      </w:r>
+    </w:p>
+    <w:p>
+      <w:pPr>
+        <w:rPr>
+          <w:lang w:val="en-US"/>
+        </w:rPr>
+      </w:pPr>
+      <w:r>
+        <w:rPr>
+          <w:lang w:val="en-US"/>
+        </w:rPr>
+        <w:t xml:space="preserve">Health: </w:t>
+      </w:r>
+      <w:r>
+        <w:rPr>
+          <w:lang w:val="en-US"/>
+        </w:rPr>
+        <w:t>20</w:t>
+      </w:r>
+    </w:p>
+    <w:p>
+      <w:pPr>
+        <w:rPr>
+          <w:lang w:val="en-US"/>
+        </w:rPr>
+      </w:pPr>
+      <w:r>
+        <w:rPr>
+          <w:lang w:val="en-US"/>
+        </w:rPr>
+        <w:t xml:space="preserve">Speed: </w:t>
+      </w:r>
+      <w:r>
+        <w:rPr>
+          <w:lang w:val="en-US"/>
+        </w:rPr>
+        <w:t xml:space="preserve">Very </w:t>
+      </w:r>
+      <w:r>
+        <w:rPr>
+          <w:lang w:val="en-US"/>
+        </w:rPr>
+        <w:t>Slow</w:t>
+      </w:r>
+    </w:p>
+    <w:p>
+      <w:pPr>
+        <w:rPr>
+          <w:lang w:val="en-US"/>
+        </w:rPr>
+      </w:pPr>
+      <w:r>
+        <w:rPr>
+          <w:lang w:val="en-US"/>
+        </w:rPr>
+        <w:t xml:space="preserve">Effect: </w:t>
+      </w:r>
+      <w:r>
+        <w:rPr>
+          <w:lang w:val="en-US"/>
+        </w:rPr>
+        <w:t>None</w:t>
+      </w:r>
+    </w:p>
+    <w:p>
+      <w:pPr>
+        <w:rPr>
+          <w:lang w:val="en-US"/>
+        </w:rPr>
+      </w:pPr>
+      <w:r>
+        <w:rPr>
+          <w:lang w:val="en-US"/>
+        </w:rPr>
+        <w:t xml:space="preserve">Reward: </w:t>
+      </w:r>
+      <w:r>
+        <w:rPr>
+          <w:lang w:val="en-US"/>
+        </w:rPr>
+        <w:t>100</w:t>
+      </w:r>
+    </w:p>
+    <w:p>
+      <w:pPr>
+        <w:rPr>
+          <w:lang w:val="en-US"/>
+        </w:rPr>
+      </w:pPr>
+      <w:r>
+        <w:rPr>
+          <w:lang w:val="en-US"/>
+        </w:rPr>
+        <w:t xml:space="preserve">Damage: </w:t>
+      </w:r>
+      <w:r>
+        <w:rPr>
+          <w:lang w:val="en-US"/>
+        </w:rPr>
+        <w:t>10</w:t>
+      </w:r>
+    </w:p>
+    <w:p>
+      <w:pPr>
+        <w:rPr>
+          <w:b/>
+          <w:bCs/>
           <w:lang w:val="en-US"/>
         </w:rPr>
       </w:pPr>
@@ -9254,7 +9578,7 @@
   <w:style w:type="paragraph" w:default="1" w:styleId="Normal">
     <w:name w:val="Normal"/>
     <w:qFormat/>
-    <w:rsid w:val="007B23E2"/>
+    <w:rsid w:val="006352E3"/>
   </w:style>
   <w:style w:type="paragraph" w:styleId="Heading1">
     <w:name w:val="heading 1"/>

</xml_diff>

<commit_message>
Updated tutorial and doc
</commit_message>
<xml_diff>
--- a/Docs/PP1_Learning Goal 2_ Research and design.docx
+++ b/Docs/PP1_Learning Goal 2_ Research and design.docx
@@ -47,7 +47,7 @@
           <w:lang w:val="en-US"/>
         </w:rPr>
       </w:pPr>
-      <w:bookmarkStart w:id="0" w:name="_Toc150882921"/>
+      <w:bookmarkStart w:id="0" w:name="_Toc150941638"/>
       <w:r>
         <w:rPr>
           <w:lang w:val="en-US"/>
@@ -139,7 +139,9 @@
               <w:tab w:val="right" w:leader="dot" w:pos="9016"/>
             </w:tabs>
             <w:rPr>
+              <w:rFonts w:eastAsiaTheme="minorEastAsia"/>
               <w:noProof/>
+              <w:lang w:val="en-NL" w:eastAsia="en-NL"/>
             </w:rPr>
           </w:pPr>
           <w:r>
@@ -151,7 +153,7 @@
           <w:r>
             <w:fldChar w:fldCharType="separate"/>
           </w:r>
-          <w:hyperlink w:anchor="_Toc150882921" w:history="1">
+          <w:hyperlink w:anchor="_Toc150941638" w:history="1">
             <w:r>
               <w:rPr>
                 <w:rStyle w:val="Hyperlink"/>
@@ -179,7 +181,7 @@
                 <w:noProof/>
                 <w:webHidden/>
               </w:rPr>
-              <w:instrText xml:space="preserve"> PAGEREF _Toc150882921 \h </w:instrText>
+              <w:instrText xml:space="preserve"> PAGEREF _Toc150941638 \h </w:instrText>
             </w:r>
             <w:r>
               <w:rPr>
@@ -217,10 +219,12 @@
               <w:tab w:val="right" w:leader="dot" w:pos="9016"/>
             </w:tabs>
             <w:rPr>
+              <w:rFonts w:eastAsiaTheme="minorEastAsia"/>
               <w:noProof/>
+              <w:lang w:val="en-NL" w:eastAsia="en-NL"/>
             </w:rPr>
           </w:pPr>
-          <w:hyperlink w:anchor="_Toc150882922" w:history="1">
+          <w:hyperlink w:anchor="_Toc150941639" w:history="1">
             <w:r>
               <w:rPr>
                 <w:rStyle w:val="Hyperlink"/>
@@ -248,7 +252,7 @@
                 <w:noProof/>
                 <w:webHidden/>
               </w:rPr>
-              <w:instrText xml:space="preserve"> PAGEREF _Toc150882922 \h </w:instrText>
+              <w:instrText xml:space="preserve"> PAGEREF _Toc150941639 \h </w:instrText>
             </w:r>
             <w:r>
               <w:rPr>
@@ -286,10 +290,12 @@
               <w:tab w:val="right" w:leader="dot" w:pos="9016"/>
             </w:tabs>
             <w:rPr>
+              <w:rFonts w:eastAsiaTheme="minorEastAsia"/>
               <w:noProof/>
+              <w:lang w:val="en-NL" w:eastAsia="en-NL"/>
             </w:rPr>
           </w:pPr>
-          <w:hyperlink w:anchor="_Toc150882923" w:history="1">
+          <w:hyperlink w:anchor="_Toc150941640" w:history="1">
             <w:r>
               <w:rPr>
                 <w:rStyle w:val="Hyperlink"/>
@@ -317,7 +323,7 @@
                 <w:noProof/>
                 <w:webHidden/>
               </w:rPr>
-              <w:instrText xml:space="preserve"> PAGEREF _Toc150882923 \h </w:instrText>
+              <w:instrText xml:space="preserve"> PAGEREF _Toc150941640 \h </w:instrText>
             </w:r>
             <w:r>
               <w:rPr>
@@ -355,10 +361,12 @@
               <w:tab w:val="right" w:leader="dot" w:pos="9016"/>
             </w:tabs>
             <w:rPr>
+              <w:rFonts w:eastAsiaTheme="minorEastAsia"/>
               <w:noProof/>
+              <w:lang w:val="en-NL" w:eastAsia="en-NL"/>
             </w:rPr>
           </w:pPr>
-          <w:hyperlink w:anchor="_Toc150882924" w:history="1">
+          <w:hyperlink w:anchor="_Toc150941641" w:history="1">
             <w:r>
               <w:rPr>
                 <w:rStyle w:val="Hyperlink"/>
@@ -386,7 +394,7 @@
                 <w:noProof/>
                 <w:webHidden/>
               </w:rPr>
-              <w:instrText xml:space="preserve"> PAGEREF _Toc150882924 \h </w:instrText>
+              <w:instrText xml:space="preserve"> PAGEREF _Toc150941641 \h </w:instrText>
             </w:r>
             <w:r>
               <w:rPr>
@@ -424,10 +432,12 @@
               <w:tab w:val="right" w:leader="dot" w:pos="9016"/>
             </w:tabs>
             <w:rPr>
+              <w:rFonts w:eastAsiaTheme="minorEastAsia"/>
               <w:noProof/>
+              <w:lang w:val="en-NL" w:eastAsia="en-NL"/>
             </w:rPr>
           </w:pPr>
-          <w:hyperlink w:anchor="_Toc150882925" w:history="1">
+          <w:hyperlink w:anchor="_Toc150941642" w:history="1">
             <w:r>
               <w:rPr>
                 <w:rStyle w:val="Hyperlink"/>
@@ -455,7 +465,7 @@
                 <w:noProof/>
                 <w:webHidden/>
               </w:rPr>
-              <w:instrText xml:space="preserve"> PAGEREF _Toc150882925 \h </w:instrText>
+              <w:instrText xml:space="preserve"> PAGEREF _Toc150941642 \h </w:instrText>
             </w:r>
             <w:r>
               <w:rPr>
@@ -493,10 +503,12 @@
               <w:tab w:val="right" w:leader="dot" w:pos="9016"/>
             </w:tabs>
             <w:rPr>
+              <w:rFonts w:eastAsiaTheme="minorEastAsia"/>
               <w:noProof/>
+              <w:lang w:val="en-NL" w:eastAsia="en-NL"/>
             </w:rPr>
           </w:pPr>
-          <w:hyperlink w:anchor="_Toc150882926" w:history="1">
+          <w:hyperlink w:anchor="_Toc150941643" w:history="1">
             <w:r>
               <w:rPr>
                 <w:rStyle w:val="Hyperlink"/>
@@ -524,7 +536,7 @@
                 <w:noProof/>
                 <w:webHidden/>
               </w:rPr>
-              <w:instrText xml:space="preserve"> PAGEREF _Toc150882926 \h </w:instrText>
+              <w:instrText xml:space="preserve"> PAGEREF _Toc150941643 \h </w:instrText>
             </w:r>
             <w:r>
               <w:rPr>
@@ -562,10 +574,12 @@
               <w:tab w:val="right" w:leader="dot" w:pos="9016"/>
             </w:tabs>
             <w:rPr>
+              <w:rFonts w:eastAsiaTheme="minorEastAsia"/>
               <w:noProof/>
+              <w:lang w:val="en-NL" w:eastAsia="en-NL"/>
             </w:rPr>
           </w:pPr>
-          <w:hyperlink w:anchor="_Toc150882927" w:history="1">
+          <w:hyperlink w:anchor="_Toc150941644" w:history="1">
             <w:r>
               <w:rPr>
                 <w:rStyle w:val="Hyperlink"/>
@@ -593,7 +607,7 @@
                 <w:noProof/>
                 <w:webHidden/>
               </w:rPr>
-              <w:instrText xml:space="preserve"> PAGEREF _Toc150882927 \h </w:instrText>
+              <w:instrText xml:space="preserve"> PAGEREF _Toc150941644 \h </w:instrText>
             </w:r>
             <w:r>
               <w:rPr>
@@ -631,10 +645,12 @@
               <w:tab w:val="right" w:leader="dot" w:pos="9016"/>
             </w:tabs>
             <w:rPr>
+              <w:rFonts w:eastAsiaTheme="minorEastAsia"/>
               <w:noProof/>
+              <w:lang w:val="en-NL" w:eastAsia="en-NL"/>
             </w:rPr>
           </w:pPr>
-          <w:hyperlink w:anchor="_Toc150882928" w:history="1">
+          <w:hyperlink w:anchor="_Toc150941645" w:history="1">
             <w:r>
               <w:rPr>
                 <w:rStyle w:val="Hyperlink"/>
@@ -662,7 +678,7 @@
                 <w:noProof/>
                 <w:webHidden/>
               </w:rPr>
-              <w:instrText xml:space="preserve"> PAGEREF _Toc150882928 \h </w:instrText>
+              <w:instrText xml:space="preserve"> PAGEREF _Toc150941645 \h </w:instrText>
             </w:r>
             <w:r>
               <w:rPr>
@@ -700,10 +716,12 @@
               <w:tab w:val="right" w:leader="dot" w:pos="9016"/>
             </w:tabs>
             <w:rPr>
+              <w:rFonts w:eastAsiaTheme="minorEastAsia"/>
               <w:noProof/>
+              <w:lang w:val="en-NL" w:eastAsia="en-NL"/>
             </w:rPr>
           </w:pPr>
-          <w:hyperlink w:anchor="_Toc150882929" w:history="1">
+          <w:hyperlink w:anchor="_Toc150941646" w:history="1">
             <w:r>
               <w:rPr>
                 <w:rStyle w:val="Hyperlink"/>
@@ -731,7 +749,7 @@
                 <w:noProof/>
                 <w:webHidden/>
               </w:rPr>
-              <w:instrText xml:space="preserve"> PAGEREF _Toc150882929 \h </w:instrText>
+              <w:instrText xml:space="preserve"> PAGEREF _Toc150941646 \h </w:instrText>
             </w:r>
             <w:r>
               <w:rPr>
@@ -769,10 +787,12 @@
               <w:tab w:val="right" w:leader="dot" w:pos="9016"/>
             </w:tabs>
             <w:rPr>
+              <w:rFonts w:eastAsiaTheme="minorEastAsia"/>
               <w:noProof/>
+              <w:lang w:val="en-NL" w:eastAsia="en-NL"/>
             </w:rPr>
           </w:pPr>
-          <w:hyperlink w:anchor="_Toc150882930" w:history="1">
+          <w:hyperlink w:anchor="_Toc150941647" w:history="1">
             <w:r>
               <w:rPr>
                 <w:rStyle w:val="Hyperlink"/>
@@ -800,7 +820,7 @@
                 <w:noProof/>
                 <w:webHidden/>
               </w:rPr>
-              <w:instrText xml:space="preserve"> PAGEREF _Toc150882930 \h </w:instrText>
+              <w:instrText xml:space="preserve"> PAGEREF _Toc150941647 \h </w:instrText>
             </w:r>
             <w:r>
               <w:rPr>
@@ -832,6 +852,219 @@
           </w:hyperlink>
         </w:p>
         <w:p>
+          <w:pPr>
+            <w:pStyle w:val="TOC2"/>
+            <w:tabs>
+              <w:tab w:val="right" w:leader="dot" w:pos="9016"/>
+            </w:tabs>
+            <w:rPr>
+              <w:rFonts w:eastAsiaTheme="minorEastAsia"/>
+              <w:noProof/>
+              <w:lang w:val="en-NL" w:eastAsia="en-NL"/>
+            </w:rPr>
+          </w:pPr>
+          <w:hyperlink w:anchor="_Toc150941648" w:history="1">
+            <w:r>
+              <w:rPr>
+                <w:rStyle w:val="Hyperlink"/>
+                <w:noProof/>
+                <w:lang w:val="en-US"/>
+              </w:rPr>
+              <w:t>Tower design</w:t>
+            </w:r>
+            <w:r>
+              <w:rPr>
+                <w:noProof/>
+                <w:webHidden/>
+              </w:rPr>
+              <w:tab/>
+            </w:r>
+            <w:r>
+              <w:rPr>
+                <w:noProof/>
+                <w:webHidden/>
+              </w:rPr>
+              <w:fldChar w:fldCharType="begin"/>
+            </w:r>
+            <w:r>
+              <w:rPr>
+                <w:noProof/>
+                <w:webHidden/>
+              </w:rPr>
+              <w:instrText xml:space="preserve"> PAGEREF _Toc150941648 \h </w:instrText>
+            </w:r>
+            <w:r>
+              <w:rPr>
+                <w:noProof/>
+                <w:webHidden/>
+              </w:rPr>
+            </w:r>
+            <w:r>
+              <w:rPr>
+                <w:noProof/>
+                <w:webHidden/>
+              </w:rPr>
+              <w:fldChar w:fldCharType="separate"/>
+            </w:r>
+            <w:r>
+              <w:rPr>
+                <w:noProof/>
+                <w:webHidden/>
+              </w:rPr>
+              <w:t>9</w:t>
+            </w:r>
+            <w:r>
+              <w:rPr>
+                <w:noProof/>
+                <w:webHidden/>
+              </w:rPr>
+              <w:fldChar w:fldCharType="end"/>
+            </w:r>
+          </w:hyperlink>
+        </w:p>
+        <w:p>
+          <w:pPr>
+            <w:pStyle w:val="TOC2"/>
+            <w:tabs>
+              <w:tab w:val="right" w:leader="dot" w:pos="9016"/>
+            </w:tabs>
+            <w:rPr>
+              <w:rFonts w:eastAsiaTheme="minorEastAsia"/>
+              <w:noProof/>
+              <w:lang w:val="en-NL" w:eastAsia="en-NL"/>
+            </w:rPr>
+          </w:pPr>
+          <w:hyperlink w:anchor="_Toc150941649" w:history="1">
+            <w:r>
+              <w:rPr>
+                <w:rStyle w:val="Hyperlink"/>
+                <w:noProof/>
+                <w:lang w:val="en-US"/>
+              </w:rPr>
+              <w:t>Level Design</w:t>
+            </w:r>
+            <w:r>
+              <w:rPr>
+                <w:noProof/>
+                <w:webHidden/>
+              </w:rPr>
+              <w:tab/>
+            </w:r>
+            <w:r>
+              <w:rPr>
+                <w:noProof/>
+                <w:webHidden/>
+              </w:rPr>
+              <w:fldChar w:fldCharType="begin"/>
+            </w:r>
+            <w:r>
+              <w:rPr>
+                <w:noProof/>
+                <w:webHidden/>
+              </w:rPr>
+              <w:instrText xml:space="preserve"> PAGEREF _Toc150941649 \h </w:instrText>
+            </w:r>
+            <w:r>
+              <w:rPr>
+                <w:noProof/>
+                <w:webHidden/>
+              </w:rPr>
+            </w:r>
+            <w:r>
+              <w:rPr>
+                <w:noProof/>
+                <w:webHidden/>
+              </w:rPr>
+              <w:fldChar w:fldCharType="separate"/>
+            </w:r>
+            <w:r>
+              <w:rPr>
+                <w:noProof/>
+                <w:webHidden/>
+              </w:rPr>
+              <w:t>11</w:t>
+            </w:r>
+            <w:r>
+              <w:rPr>
+                <w:noProof/>
+                <w:webHidden/>
+              </w:rPr>
+              <w:fldChar w:fldCharType="end"/>
+            </w:r>
+          </w:hyperlink>
+        </w:p>
+        <w:p>
+          <w:pPr>
+            <w:pStyle w:val="TOC2"/>
+            <w:tabs>
+              <w:tab w:val="right" w:leader="dot" w:pos="9016"/>
+            </w:tabs>
+            <w:rPr>
+              <w:rFonts w:eastAsiaTheme="minorEastAsia"/>
+              <w:noProof/>
+              <w:lang w:val="en-NL" w:eastAsia="en-NL"/>
+            </w:rPr>
+          </w:pPr>
+          <w:hyperlink w:anchor="_Toc150941650" w:history="1">
+            <w:r>
+              <w:rPr>
+                <w:rStyle w:val="Hyperlink"/>
+                <w:noProof/>
+                <w:lang w:val="en-US"/>
+              </w:rPr>
+              <w:t>Enemy design</w:t>
+            </w:r>
+            <w:r>
+              <w:rPr>
+                <w:noProof/>
+                <w:webHidden/>
+              </w:rPr>
+              <w:tab/>
+            </w:r>
+            <w:r>
+              <w:rPr>
+                <w:noProof/>
+                <w:webHidden/>
+              </w:rPr>
+              <w:fldChar w:fldCharType="begin"/>
+            </w:r>
+            <w:r>
+              <w:rPr>
+                <w:noProof/>
+                <w:webHidden/>
+              </w:rPr>
+              <w:instrText xml:space="preserve"> PAGEREF _Toc150941650 \h </w:instrText>
+            </w:r>
+            <w:r>
+              <w:rPr>
+                <w:noProof/>
+                <w:webHidden/>
+              </w:rPr>
+            </w:r>
+            <w:r>
+              <w:rPr>
+                <w:noProof/>
+                <w:webHidden/>
+              </w:rPr>
+              <w:fldChar w:fldCharType="separate"/>
+            </w:r>
+            <w:r>
+              <w:rPr>
+                <w:noProof/>
+                <w:webHidden/>
+              </w:rPr>
+              <w:t>13</w:t>
+            </w:r>
+            <w:r>
+              <w:rPr>
+                <w:noProof/>
+                <w:webHidden/>
+              </w:rPr>
+              <w:fldChar w:fldCharType="end"/>
+            </w:r>
+          </w:hyperlink>
+        </w:p>
+        <w:p>
           <w:r>
             <w:rPr>
               <w:b/>
@@ -857,7 +1090,7 @@
           <w:lang w:val="en-US"/>
         </w:rPr>
       </w:pPr>
-      <w:bookmarkStart w:id="1" w:name="_Toc150882922"/>
+      <w:bookmarkStart w:id="1" w:name="_Toc150941639"/>
       <w:r>
         <w:rPr>
           <w:lang w:val="en-US"/>
@@ -873,7 +1106,7 @@
           <w:lang w:val="en-US"/>
         </w:rPr>
       </w:pPr>
-      <w:bookmarkStart w:id="2" w:name="_Toc150882923"/>
+      <w:bookmarkStart w:id="2" w:name="_Toc150941640"/>
       <w:r>
         <w:rPr>
           <w:lang w:val="en-US"/>
@@ -1043,7 +1276,7 @@
           <w:lang w:val="en-US"/>
         </w:rPr>
       </w:pPr>
-      <w:bookmarkStart w:id="3" w:name="_Toc150882924"/>
+      <w:bookmarkStart w:id="3" w:name="_Toc150941641"/>
       <w:r>
         <w:rPr>
           <w:lang w:val="en-US"/>
@@ -1599,7 +1832,7 @@
           <w:lang w:val="en-US"/>
         </w:rPr>
       </w:pPr>
-      <w:bookmarkStart w:id="4" w:name="_Toc150882925"/>
+      <w:bookmarkStart w:id="4" w:name="_Toc150941642"/>
       <w:r>
         <w:rPr>
           <w:lang w:val="en-US"/>
@@ -1613,7 +1846,7 @@
       <w:pPr>
         <w:pStyle w:val="Heading3"/>
       </w:pPr>
-      <w:bookmarkStart w:id="5" w:name="_Toc150882926"/>
+      <w:bookmarkStart w:id="5" w:name="_Toc150941643"/>
       <w:r>
         <w:rPr>
           <w:lang w:val="en-US"/>
@@ -1973,7 +2206,7 @@
           <w:lang w:val="en-US"/>
         </w:rPr>
       </w:pPr>
-      <w:bookmarkStart w:id="6" w:name="_Toc150882927"/>
+      <w:bookmarkStart w:id="6" w:name="_Toc150941644"/>
       <w:r>
         <w:rPr>
           <w:lang w:val="en-US"/>
@@ -2209,7 +2442,7 @@
           <w:lang w:val="en-US"/>
         </w:rPr>
       </w:pPr>
-      <w:bookmarkStart w:id="7" w:name="_Toc150882928"/>
+      <w:bookmarkStart w:id="7" w:name="_Toc150941645"/>
       <w:r>
         <w:rPr>
           <w:lang w:val="en-US"/>
@@ -3363,7 +3596,7 @@
           <w:lang w:val="en-US"/>
         </w:rPr>
       </w:pPr>
-      <w:bookmarkStart w:id="8" w:name="_Toc150882929"/>
+      <w:bookmarkStart w:id="8" w:name="_Toc150941646"/>
       <w:r>
         <w:rPr>
           <w:lang w:val="en-US"/>
@@ -3697,7 +3930,7 @@
           <w:lang w:val="en-US"/>
         </w:rPr>
       </w:pPr>
-      <w:bookmarkStart w:id="9" w:name="_Toc150882930"/>
+      <w:bookmarkStart w:id="9" w:name="_Toc150941647"/>
       <w:r>
         <w:rPr>
           <w:lang w:val="en-US"/>
@@ -3714,12 +3947,14 @@
           <w:lang w:val="en-US"/>
         </w:rPr>
       </w:pPr>
+      <w:bookmarkStart w:id="10" w:name="_Toc150941648"/>
       <w:r>
         <w:rPr>
           <w:lang w:val="en-US"/>
         </w:rPr>
         <w:t>Tower design</w:t>
       </w:r>
+      <w:bookmarkEnd w:id="10"/>
     </w:p>
     <w:p>
       <w:pPr>
@@ -4354,6 +4589,7 @@
           <w:lang w:val="en-US"/>
         </w:rPr>
       </w:pPr>
+      <w:bookmarkStart w:id="11" w:name="_Toc150941649"/>
       <w:r>
         <w:rPr>
           <w:lang w:val="en-US"/>
@@ -4361,6 +4597,7 @@
         <w:lastRenderedPageBreak/>
         <w:t>Level Design</w:t>
       </w:r>
+      <w:bookmarkEnd w:id="11"/>
     </w:p>
     <w:p>
       <w:pPr>
@@ -4968,6 +5205,7 @@
           <w:lang w:val="en-US"/>
         </w:rPr>
       </w:pPr>
+      <w:bookmarkStart w:id="12" w:name="_Toc150941650"/>
       <w:r>
         <w:rPr>
           <w:lang w:val="en-US"/>
@@ -4975,6 +5213,7 @@
         <w:lastRenderedPageBreak/>
         <w:t>Enemy design</w:t>
       </w:r>
+      <w:bookmarkEnd w:id="12"/>
     </w:p>
     <w:p>
       <w:pPr>
@@ -5004,6 +5243,19 @@
     <w:p>
       <w:pPr>
         <w:rPr>
+          <w:lang w:val="en-US"/>
+        </w:rPr>
+      </w:pPr>
+      <w:r>
+        <w:rPr>
+          <w:lang w:val="en-US"/>
+        </w:rPr>
+        <w:t>Note: In this design document I use keywords such as “High”, “Medium”, and “Low”. This is because the exact number might chance after testing/balancing, and I don’t want to have to go back to this document every time and change it.</w:t>
+      </w:r>
+    </w:p>
+    <w:p>
+      <w:pPr>
+        <w:rPr>
           <w:b/>
           <w:bCs/>
           <w:lang w:val="en-US"/>
@@ -5033,9 +5285,9 @@
           <w:lang w:val="en-US"/>
         </w:rPr>
         <w:drawing>
-          <wp:inline distT="0" distB="0" distL="0" distR="0" wp14:anchorId="3B51E310" wp14:editId="4F80B2E8">
-            <wp:extent cx="1691787" cy="1280271"/>
-            <wp:effectExtent l="0" t="0" r="3810" b="0"/>
+          <wp:inline distT="0" distB="0" distL="0" distR="0" wp14:anchorId="3B51E310" wp14:editId="22F4E8EB">
+            <wp:extent cx="1280160" cy="968770"/>
+            <wp:effectExtent l="0" t="0" r="0" b="3175"/>
             <wp:docPr id="1983726576" name="Picture 1" descr="A pixelated triangle with a red line above it&#10;&#10;Description automatically generated"/>
             <wp:cNvGraphicFramePr>
               <a:graphicFrameLocks xmlns:a="http://schemas.openxmlformats.org/drawingml/2006/main" noChangeAspect="1"/>
@@ -5056,7 +5308,7 @@
                   <pic:spPr>
                     <a:xfrm>
                       <a:off x="0" y="0"/>
-                      <a:ext cx="1691787" cy="1280271"/>
+                      <a:ext cx="1283575" cy="971354"/>
                     </a:xfrm>
                     <a:prstGeom prst="rect">
                       <a:avLst/>
@@ -5079,7 +5331,13 @@
         <w:rPr>
           <w:lang w:val="en-US"/>
         </w:rPr>
-        <w:t>Health: 5</w:t>
+        <w:t xml:space="preserve">Health: </w:t>
+      </w:r>
+      <w:r>
+        <w:rPr>
+          <w:lang w:val="en-US"/>
+        </w:rPr>
+        <w:t>Medium</w:t>
       </w:r>
     </w:p>
     <w:p>
@@ -5118,20 +5376,45 @@
         <w:rPr>
           <w:lang w:val="en-US"/>
         </w:rPr>
-        <w:t>Reward: 3</w:t>
-      </w:r>
-    </w:p>
-    <w:p>
-      <w:pPr>
-        <w:rPr>
-          <w:lang w:val="en-US"/>
-        </w:rPr>
-      </w:pPr>
-      <w:r>
-        <w:rPr>
-          <w:lang w:val="en-US"/>
-        </w:rPr>
-        <w:t>Damage: 1</w:t>
+        <w:t xml:space="preserve">Reward: </w:t>
+      </w:r>
+      <w:r>
+        <w:rPr>
+          <w:lang w:val="en-US"/>
+        </w:rPr>
+        <w:t>Medium</w:t>
+      </w:r>
+    </w:p>
+    <w:p>
+      <w:pPr>
+        <w:rPr>
+          <w:lang w:val="en-US"/>
+        </w:rPr>
+      </w:pPr>
+      <w:r>
+        <w:rPr>
+          <w:lang w:val="en-US"/>
+        </w:rPr>
+        <w:t xml:space="preserve">Damage: </w:t>
+      </w:r>
+      <w:r>
+        <w:rPr>
+          <w:lang w:val="en-US"/>
+        </w:rPr>
+        <w:t>Low</w:t>
+      </w:r>
+    </w:p>
+    <w:p>
+      <w:pPr>
+        <w:rPr>
+          <w:lang w:val="en-US"/>
+        </w:rPr>
+      </w:pPr>
+      <w:r>
+        <w:rPr>
+          <w:lang w:val="en-US"/>
+        </w:rPr>
+        <w:t>Description: Basic “filler” enemy. This is the most common enemy.</w:t>
       </w:r>
     </w:p>
     <w:p>
@@ -5154,6 +5437,57 @@
     <w:p>
       <w:pPr>
         <w:rPr>
+          <w:b/>
+          <w:bCs/>
+          <w:lang w:val="en-US"/>
+        </w:rPr>
+      </w:pPr>
+      <w:r>
+        <w:rPr>
+          <w:b/>
+          <w:bCs/>
+          <w:lang w:val="en-US"/>
+        </w:rPr>
+        <w:drawing>
+          <wp:inline distT="0" distB="0" distL="0" distR="0" wp14:anchorId="4D3404BD" wp14:editId="5FA69AF4">
+            <wp:extent cx="1257409" cy="1104996"/>
+            <wp:effectExtent l="0" t="0" r="0" b="0"/>
+            <wp:docPr id="405925427" name="Picture 1" descr="A red triangle with black eyes and a red line above it&#10;&#10;Description automatically generated"/>
+            <wp:cNvGraphicFramePr>
+              <a:graphicFrameLocks xmlns:a="http://schemas.openxmlformats.org/drawingml/2006/main" noChangeAspect="1"/>
+            </wp:cNvGraphicFramePr>
+            <a:graphic xmlns:a="http://schemas.openxmlformats.org/drawingml/2006/main">
+              <a:graphicData uri="http://schemas.openxmlformats.org/drawingml/2006/picture">
+                <pic:pic xmlns:pic="http://schemas.openxmlformats.org/drawingml/2006/picture">
+                  <pic:nvPicPr>
+                    <pic:cNvPr id="405925427" name="Picture 1" descr="A red triangle with black eyes and a red line above it&#10;&#10;Description automatically generated"/>
+                    <pic:cNvPicPr/>
+                  </pic:nvPicPr>
+                  <pic:blipFill>
+                    <a:blip r:embed="rId20"/>
+                    <a:stretch>
+                      <a:fillRect/>
+                    </a:stretch>
+                  </pic:blipFill>
+                  <pic:spPr>
+                    <a:xfrm>
+                      <a:off x="0" y="0"/>
+                      <a:ext cx="1257409" cy="1104996"/>
+                    </a:xfrm>
+                    <a:prstGeom prst="rect">
+                      <a:avLst/>
+                    </a:prstGeom>
+                  </pic:spPr>
+                </pic:pic>
+              </a:graphicData>
+            </a:graphic>
+          </wp:inline>
+        </w:drawing>
+      </w:r>
+    </w:p>
+    <w:p>
+      <w:pPr>
+        <w:rPr>
           <w:lang w:val="en-US"/>
         </w:rPr>
       </w:pPr>
@@ -5167,7 +5501,7 @@
         <w:rPr>
           <w:lang w:val="en-US"/>
         </w:rPr>
-        <w:t>2</w:t>
+        <w:t>Low</w:t>
       </w:r>
     </w:p>
     <w:p>
@@ -5224,50 +5558,140 @@
         <w:rPr>
           <w:lang w:val="en-US"/>
         </w:rPr>
-        <w:t>2</w:t>
-      </w:r>
-    </w:p>
-    <w:p>
-      <w:pPr>
-        <w:rPr>
-          <w:lang w:val="en-US"/>
-        </w:rPr>
-      </w:pPr>
-      <w:r>
-        <w:rPr>
-          <w:lang w:val="en-US"/>
-        </w:rPr>
-        <w:t>Damage: 1</w:t>
-      </w:r>
-    </w:p>
-    <w:p>
-      <w:pPr>
-        <w:rPr>
-          <w:b/>
-          <w:bCs/>
-          <w:lang w:val="en-US"/>
-        </w:rPr>
-      </w:pPr>
-      <w:r>
-        <w:rPr>
-          <w:b/>
-          <w:bCs/>
-          <w:lang w:val="en-US"/>
-        </w:rPr>
+        <w:t>Medium</w:t>
+      </w:r>
+    </w:p>
+    <w:p>
+      <w:pPr>
+        <w:rPr>
+          <w:lang w:val="en-US"/>
+        </w:rPr>
+      </w:pPr>
+      <w:r>
+        <w:rPr>
+          <w:lang w:val="en-US"/>
+        </w:rPr>
+        <w:t xml:space="preserve">Damage: </w:t>
+      </w:r>
+      <w:r>
+        <w:rPr>
+          <w:lang w:val="en-US"/>
+        </w:rPr>
+        <w:t>Low</w:t>
+      </w:r>
+    </w:p>
+    <w:p>
+      <w:pPr>
+        <w:rPr>
+          <w:lang w:val="en-US"/>
+        </w:rPr>
+      </w:pPr>
+      <w:r>
+        <w:rPr>
+          <w:lang w:val="en-US"/>
+        </w:rPr>
+        <w:t>Description: Faster enemy. This enemy will try to sneak by the defenses, but slows down when it’s hit. This means it counters the mage and sniper tower, but is weak to the inspiration tower and arrow tower.</w:t>
+      </w:r>
+    </w:p>
+    <w:p>
+      <w:pPr>
+        <w:rPr>
+          <w:lang w:val="en-US"/>
+        </w:rPr>
+      </w:pPr>
+      <w:r>
+        <w:rPr>
+          <w:lang w:val="en-US"/>
+        </w:rPr>
+        <w:br w:type="page"/>
+      </w:r>
+    </w:p>
+    <w:p>
+      <w:pPr>
+        <w:rPr>
+          <w:b/>
+          <w:bCs/>
+          <w:lang w:val="en-US"/>
+        </w:rPr>
+      </w:pPr>
+      <w:r>
+        <w:rPr>
+          <w:b/>
+          <w:bCs/>
+          <w:lang w:val="en-US"/>
+        </w:rPr>
+        <w:lastRenderedPageBreak/>
         <w:t>Minion</w:t>
       </w:r>
     </w:p>
     <w:p>
       <w:pPr>
         <w:rPr>
-          <w:lang w:val="en-US"/>
-        </w:rPr>
-      </w:pPr>
-      <w:r>
-        <w:rPr>
-          <w:lang w:val="en-US"/>
-        </w:rPr>
-        <w:t>Health: 1</w:t>
+          <w:b/>
+          <w:bCs/>
+          <w:lang w:val="en-US"/>
+        </w:rPr>
+      </w:pPr>
+      <w:r>
+        <w:rPr>
+          <w:b/>
+          <w:bCs/>
+          <w:lang w:val="en-US"/>
+        </w:rPr>
+        <w:drawing>
+          <wp:inline distT="0" distB="0" distL="0" distR="0" wp14:anchorId="12B88116" wp14:editId="3FD49678">
+            <wp:extent cx="1420666" cy="1120140"/>
+            <wp:effectExtent l="0" t="0" r="8255" b="3810"/>
+            <wp:docPr id="747500089" name="Picture 1" descr="A green triangle with a red stripe&#10;&#10;Description automatically generated"/>
+            <wp:cNvGraphicFramePr>
+              <a:graphicFrameLocks xmlns:a="http://schemas.openxmlformats.org/drawingml/2006/main" noChangeAspect="1"/>
+            </wp:cNvGraphicFramePr>
+            <a:graphic xmlns:a="http://schemas.openxmlformats.org/drawingml/2006/main">
+              <a:graphicData uri="http://schemas.openxmlformats.org/drawingml/2006/picture">
+                <pic:pic xmlns:pic="http://schemas.openxmlformats.org/drawingml/2006/picture">
+                  <pic:nvPicPr>
+                    <pic:cNvPr id="747500089" name="Picture 1" descr="A green triangle with a red stripe&#10;&#10;Description automatically generated"/>
+                    <pic:cNvPicPr/>
+                  </pic:nvPicPr>
+                  <pic:blipFill>
+                    <a:blip r:embed="rId21"/>
+                    <a:stretch>
+                      <a:fillRect/>
+                    </a:stretch>
+                  </pic:blipFill>
+                  <pic:spPr>
+                    <a:xfrm>
+                      <a:off x="0" y="0"/>
+                      <a:ext cx="1423516" cy="1122387"/>
+                    </a:xfrm>
+                    <a:prstGeom prst="rect">
+                      <a:avLst/>
+                    </a:prstGeom>
+                  </pic:spPr>
+                </pic:pic>
+              </a:graphicData>
+            </a:graphic>
+          </wp:inline>
+        </w:drawing>
+      </w:r>
+    </w:p>
+    <w:p>
+      <w:pPr>
+        <w:rPr>
+          <w:lang w:val="en-US"/>
+        </w:rPr>
+      </w:pPr>
+      <w:r>
+        <w:rPr>
+          <w:lang w:val="en-US"/>
+        </w:rPr>
+        <w:t xml:space="preserve">Health: </w:t>
+      </w:r>
+      <w:r>
+        <w:rPr>
+          <w:lang w:val="en-US"/>
+        </w:rPr>
+        <w:t>Very low</w:t>
       </w:r>
     </w:p>
     <w:p>
@@ -5306,20 +5730,45 @@
         <w:rPr>
           <w:lang w:val="en-US"/>
         </w:rPr>
-        <w:t>Reward: 1</w:t>
-      </w:r>
-    </w:p>
-    <w:p>
-      <w:pPr>
-        <w:rPr>
-          <w:lang w:val="en-US"/>
-        </w:rPr>
-      </w:pPr>
-      <w:r>
-        <w:rPr>
-          <w:lang w:val="en-US"/>
-        </w:rPr>
-        <w:t>Damage: 1</w:t>
+        <w:t xml:space="preserve">Reward: </w:t>
+      </w:r>
+      <w:r>
+        <w:rPr>
+          <w:lang w:val="en-US"/>
+        </w:rPr>
+        <w:t>Low</w:t>
+      </w:r>
+    </w:p>
+    <w:p>
+      <w:pPr>
+        <w:rPr>
+          <w:lang w:val="en-US"/>
+        </w:rPr>
+      </w:pPr>
+      <w:r>
+        <w:rPr>
+          <w:lang w:val="en-US"/>
+        </w:rPr>
+        <w:t xml:space="preserve">Damage: </w:t>
+      </w:r>
+      <w:r>
+        <w:rPr>
+          <w:lang w:val="en-US"/>
+        </w:rPr>
+        <w:t>Low</w:t>
+      </w:r>
+    </w:p>
+    <w:p>
+      <w:pPr>
+        <w:rPr>
+          <w:lang w:val="en-US"/>
+        </w:rPr>
+      </w:pPr>
+      <w:r>
+        <w:rPr>
+          <w:lang w:val="en-US"/>
+        </w:rPr>
+        <w:t>Description: Very weak enemy that is meant to be spawned in crowds. It is countered by the mage tower, and strong vs. the sniper tower.</w:t>
       </w:r>
     </w:p>
     <w:p>
@@ -5342,14 +5791,71 @@
     <w:p>
       <w:pPr>
         <w:rPr>
-          <w:lang w:val="en-US"/>
-        </w:rPr>
-      </w:pPr>
-      <w:r>
-        <w:rPr>
-          <w:lang w:val="en-US"/>
-        </w:rPr>
-        <w:t>Health: 10</w:t>
+          <w:b/>
+          <w:bCs/>
+          <w:lang w:val="en-US"/>
+        </w:rPr>
+      </w:pPr>
+      <w:r>
+        <w:rPr>
+          <w:b/>
+          <w:bCs/>
+          <w:lang w:val="en-US"/>
+        </w:rPr>
+        <w:drawing>
+          <wp:inline distT="0" distB="0" distL="0" distR="0" wp14:anchorId="5B317E75" wp14:editId="14CD3921">
+            <wp:extent cx="1691787" cy="1668925"/>
+            <wp:effectExtent l="0" t="0" r="3810" b="7620"/>
+            <wp:docPr id="1398466254" name="Picture 1" descr="A purple triangle with a red line above it&#10;&#10;Description automatically generated"/>
+            <wp:cNvGraphicFramePr>
+              <a:graphicFrameLocks xmlns:a="http://schemas.openxmlformats.org/drawingml/2006/main" noChangeAspect="1"/>
+            </wp:cNvGraphicFramePr>
+            <a:graphic xmlns:a="http://schemas.openxmlformats.org/drawingml/2006/main">
+              <a:graphicData uri="http://schemas.openxmlformats.org/drawingml/2006/picture">
+                <pic:pic xmlns:pic="http://schemas.openxmlformats.org/drawingml/2006/picture">
+                  <pic:nvPicPr>
+                    <pic:cNvPr id="1398466254" name="Picture 1" descr="A purple triangle with a red line above it&#10;&#10;Description automatically generated"/>
+                    <pic:cNvPicPr/>
+                  </pic:nvPicPr>
+                  <pic:blipFill>
+                    <a:blip r:embed="rId22"/>
+                    <a:stretch>
+                      <a:fillRect/>
+                    </a:stretch>
+                  </pic:blipFill>
+                  <pic:spPr>
+                    <a:xfrm>
+                      <a:off x="0" y="0"/>
+                      <a:ext cx="1691787" cy="1668925"/>
+                    </a:xfrm>
+                    <a:prstGeom prst="rect">
+                      <a:avLst/>
+                    </a:prstGeom>
+                  </pic:spPr>
+                </pic:pic>
+              </a:graphicData>
+            </a:graphic>
+          </wp:inline>
+        </w:drawing>
+      </w:r>
+    </w:p>
+    <w:p>
+      <w:pPr>
+        <w:rPr>
+          <w:lang w:val="en-US"/>
+        </w:rPr>
+      </w:pPr>
+      <w:r>
+        <w:rPr>
+          <w:lang w:val="en-US"/>
+        </w:rPr>
+        <w:t xml:space="preserve">Health: </w:t>
+      </w:r>
+      <w:r>
+        <w:rPr>
+          <w:lang w:val="en-US"/>
+        </w:rPr>
+        <w:t>High</w:t>
       </w:r>
     </w:p>
     <w:p>
@@ -5375,33 +5881,71 @@
         <w:rPr>
           <w:lang w:val="en-US"/>
         </w:rPr>
-        <w:t>Effect: Spawns 5 minions on death</w:t>
-      </w:r>
-    </w:p>
-    <w:p>
-      <w:pPr>
-        <w:rPr>
-          <w:lang w:val="en-US"/>
-        </w:rPr>
-      </w:pPr>
-      <w:r>
-        <w:rPr>
-          <w:lang w:val="en-US"/>
-        </w:rPr>
-        <w:t>Reward: 5</w:t>
-      </w:r>
-    </w:p>
-    <w:p>
-      <w:pPr>
-        <w:rPr>
-          <w:lang w:val="en-US"/>
-        </w:rPr>
-      </w:pPr>
-      <w:r>
-        <w:rPr>
-          <w:lang w:val="en-US"/>
-        </w:rPr>
-        <w:t>Damage: 3</w:t>
+        <w:t>Effect: Spawns minions on death</w:t>
+      </w:r>
+    </w:p>
+    <w:p>
+      <w:pPr>
+        <w:rPr>
+          <w:lang w:val="en-US"/>
+        </w:rPr>
+      </w:pPr>
+      <w:r>
+        <w:rPr>
+          <w:lang w:val="en-US"/>
+        </w:rPr>
+        <w:t xml:space="preserve">Reward: </w:t>
+      </w:r>
+      <w:r>
+        <w:rPr>
+          <w:lang w:val="en-US"/>
+        </w:rPr>
+        <w:t>None</w:t>
+      </w:r>
+    </w:p>
+    <w:p>
+      <w:pPr>
+        <w:rPr>
+          <w:lang w:val="en-US"/>
+        </w:rPr>
+      </w:pPr>
+      <w:r>
+        <w:rPr>
+          <w:lang w:val="en-US"/>
+        </w:rPr>
+        <w:t xml:space="preserve">Damage: </w:t>
+      </w:r>
+      <w:r>
+        <w:rPr>
+          <w:lang w:val="en-US"/>
+        </w:rPr>
+        <w:t>Medium</w:t>
+      </w:r>
+    </w:p>
+    <w:p>
+      <w:pPr>
+        <w:rPr>
+          <w:lang w:val="en-US"/>
+        </w:rPr>
+      </w:pPr>
+      <w:r>
+        <w:rPr>
+          <w:lang w:val="en-US"/>
+        </w:rPr>
+        <w:t>Description: Beefy enemy that will spawn minions on death. It counters the mage tower.</w:t>
+      </w:r>
+    </w:p>
+    <w:p>
+      <w:pPr>
+        <w:rPr>
+          <w:lang w:val="en-US"/>
+        </w:rPr>
+      </w:pPr>
+      <w:r>
+        <w:rPr>
+          <w:lang w:val="en-US"/>
+        </w:rPr>
+        <w:br w:type="page"/>
       </w:r>
     </w:p>
     <w:p>
@@ -5425,6 +5969,57 @@
     <w:p>
       <w:pPr>
         <w:rPr>
+          <w:b/>
+          <w:bCs/>
+          <w:lang w:val="en-US"/>
+        </w:rPr>
+      </w:pPr>
+      <w:r>
+        <w:rPr>
+          <w:b/>
+          <w:bCs/>
+          <w:lang w:val="en-US"/>
+        </w:rPr>
+        <w:drawing>
+          <wp:inline distT="0" distB="0" distL="0" distR="0" wp14:anchorId="58765CF3" wp14:editId="4FD8BBF4">
+            <wp:extent cx="1524132" cy="1516511"/>
+            <wp:effectExtent l="0" t="0" r="0" b="7620"/>
+            <wp:docPr id="1658302091" name="Picture 1" descr="A blue and red pixelated cartoon&#10;&#10;Description automatically generated"/>
+            <wp:cNvGraphicFramePr>
+              <a:graphicFrameLocks xmlns:a="http://schemas.openxmlformats.org/drawingml/2006/main" noChangeAspect="1"/>
+            </wp:cNvGraphicFramePr>
+            <a:graphic xmlns:a="http://schemas.openxmlformats.org/drawingml/2006/main">
+              <a:graphicData uri="http://schemas.openxmlformats.org/drawingml/2006/picture">
+                <pic:pic xmlns:pic="http://schemas.openxmlformats.org/drawingml/2006/picture">
+                  <pic:nvPicPr>
+                    <pic:cNvPr id="1658302091" name="Picture 1" descr="A blue and red pixelated cartoon&#10;&#10;Description automatically generated"/>
+                    <pic:cNvPicPr/>
+                  </pic:nvPicPr>
+                  <pic:blipFill>
+                    <a:blip r:embed="rId23"/>
+                    <a:stretch>
+                      <a:fillRect/>
+                    </a:stretch>
+                  </pic:blipFill>
+                  <pic:spPr>
+                    <a:xfrm>
+                      <a:off x="0" y="0"/>
+                      <a:ext cx="1524132" cy="1516511"/>
+                    </a:xfrm>
+                    <a:prstGeom prst="rect">
+                      <a:avLst/>
+                    </a:prstGeom>
+                  </pic:spPr>
+                </pic:pic>
+              </a:graphicData>
+            </a:graphic>
+          </wp:inline>
+        </w:drawing>
+      </w:r>
+    </w:p>
+    <w:p>
+      <w:pPr>
+        <w:rPr>
           <w:lang w:val="en-US"/>
         </w:rPr>
       </w:pPr>
@@ -5438,7 +6033,7 @@
         <w:rPr>
           <w:lang w:val="en-US"/>
         </w:rPr>
-        <w:t>20</w:t>
+        <w:t>Very high</w:t>
       </w:r>
     </w:p>
     <w:p>
@@ -5463,7 +6058,13 @@
         <w:rPr>
           <w:lang w:val="en-US"/>
         </w:rPr>
-        <w:t>Slow</w:t>
+        <w:t>s</w:t>
+      </w:r>
+      <w:r>
+        <w:rPr>
+          <w:lang w:val="en-US"/>
+        </w:rPr>
+        <w:t>low</w:t>
       </w:r>
     </w:p>
     <w:p>
@@ -5501,7 +6102,7 @@
         <w:rPr>
           <w:lang w:val="en-US"/>
         </w:rPr>
-        <w:t>100</w:t>
+        <w:t>N/A</w:t>
       </w:r>
     </w:p>
     <w:p>
@@ -5520,17 +6121,21 @@
         <w:rPr>
           <w:lang w:val="en-US"/>
         </w:rPr>
-        <w:t>10</w:t>
-      </w:r>
-    </w:p>
-    <w:p>
-      <w:pPr>
-        <w:rPr>
-          <w:b/>
-          <w:bCs/>
-          <w:lang w:val="en-US"/>
-        </w:rPr>
-      </w:pPr>
+        <w:t>Very high</w:t>
+      </w:r>
+    </w:p>
+    <w:p>
+      <w:pPr>
+        <w:rPr>
+          <w:lang w:val="en-US"/>
+        </w:rPr>
+      </w:pPr>
+      <w:r>
+        <w:rPr>
+          <w:lang w:val="en-US"/>
+        </w:rPr>
+        <w:t>Description: Super beefy enemy that is meant as a final test for the player before winning the level.</w:t>
+      </w:r>
     </w:p>
     <w:sectPr>
       <w:pgSz w:w="11906" w:h="16838"/>

</xml_diff>

<commit_message>
bunch of bug fixes, level 2 finished
</commit_message>
<xml_diff>
--- a/Docs/PP1_Learning Goal 2_ Research and design.docx
+++ b/Docs/PP1_Learning Goal 2_ Research and design.docx
@@ -141,7 +141,7 @@
             <w:rPr>
               <w:rFonts w:eastAsiaTheme="minorEastAsia"/>
               <w:noProof/>
-              <w:lang w:val="en-NL" w:eastAsia="en-NL"/>
+              <w:lang w:eastAsia="en-NL"/>
             </w:rPr>
           </w:pPr>
           <w:r>
@@ -221,7 +221,7 @@
             <w:rPr>
               <w:rFonts w:eastAsiaTheme="minorEastAsia"/>
               <w:noProof/>
-              <w:lang w:val="en-NL" w:eastAsia="en-NL"/>
+              <w:lang w:eastAsia="en-NL"/>
             </w:rPr>
           </w:pPr>
           <w:hyperlink w:anchor="_Toc150941639" w:history="1">
@@ -292,7 +292,7 @@
             <w:rPr>
               <w:rFonts w:eastAsiaTheme="minorEastAsia"/>
               <w:noProof/>
-              <w:lang w:val="en-NL" w:eastAsia="en-NL"/>
+              <w:lang w:eastAsia="en-NL"/>
             </w:rPr>
           </w:pPr>
           <w:hyperlink w:anchor="_Toc150941640" w:history="1">
@@ -363,7 +363,7 @@
             <w:rPr>
               <w:rFonts w:eastAsiaTheme="minorEastAsia"/>
               <w:noProof/>
-              <w:lang w:val="en-NL" w:eastAsia="en-NL"/>
+              <w:lang w:eastAsia="en-NL"/>
             </w:rPr>
           </w:pPr>
           <w:hyperlink w:anchor="_Toc150941641" w:history="1">
@@ -434,7 +434,7 @@
             <w:rPr>
               <w:rFonts w:eastAsiaTheme="minorEastAsia"/>
               <w:noProof/>
-              <w:lang w:val="en-NL" w:eastAsia="en-NL"/>
+              <w:lang w:eastAsia="en-NL"/>
             </w:rPr>
           </w:pPr>
           <w:hyperlink w:anchor="_Toc150941642" w:history="1">
@@ -505,7 +505,7 @@
             <w:rPr>
               <w:rFonts w:eastAsiaTheme="minorEastAsia"/>
               <w:noProof/>
-              <w:lang w:val="en-NL" w:eastAsia="en-NL"/>
+              <w:lang w:eastAsia="en-NL"/>
             </w:rPr>
           </w:pPr>
           <w:hyperlink w:anchor="_Toc150941643" w:history="1">
@@ -576,7 +576,7 @@
             <w:rPr>
               <w:rFonts w:eastAsiaTheme="minorEastAsia"/>
               <w:noProof/>
-              <w:lang w:val="en-NL" w:eastAsia="en-NL"/>
+              <w:lang w:eastAsia="en-NL"/>
             </w:rPr>
           </w:pPr>
           <w:hyperlink w:anchor="_Toc150941644" w:history="1">
@@ -647,7 +647,7 @@
             <w:rPr>
               <w:rFonts w:eastAsiaTheme="minorEastAsia"/>
               <w:noProof/>
-              <w:lang w:val="en-NL" w:eastAsia="en-NL"/>
+              <w:lang w:eastAsia="en-NL"/>
             </w:rPr>
           </w:pPr>
           <w:hyperlink w:anchor="_Toc150941645" w:history="1">
@@ -718,7 +718,7 @@
             <w:rPr>
               <w:rFonts w:eastAsiaTheme="minorEastAsia"/>
               <w:noProof/>
-              <w:lang w:val="en-NL" w:eastAsia="en-NL"/>
+              <w:lang w:eastAsia="en-NL"/>
             </w:rPr>
           </w:pPr>
           <w:hyperlink w:anchor="_Toc150941646" w:history="1">
@@ -789,7 +789,7 @@
             <w:rPr>
               <w:rFonts w:eastAsiaTheme="minorEastAsia"/>
               <w:noProof/>
-              <w:lang w:val="en-NL" w:eastAsia="en-NL"/>
+              <w:lang w:eastAsia="en-NL"/>
             </w:rPr>
           </w:pPr>
           <w:hyperlink w:anchor="_Toc150941647" w:history="1">
@@ -860,7 +860,7 @@
             <w:rPr>
               <w:rFonts w:eastAsiaTheme="minorEastAsia"/>
               <w:noProof/>
-              <w:lang w:val="en-NL" w:eastAsia="en-NL"/>
+              <w:lang w:eastAsia="en-NL"/>
             </w:rPr>
           </w:pPr>
           <w:hyperlink w:anchor="_Toc150941648" w:history="1">
@@ -931,7 +931,7 @@
             <w:rPr>
               <w:rFonts w:eastAsiaTheme="minorEastAsia"/>
               <w:noProof/>
-              <w:lang w:val="en-NL" w:eastAsia="en-NL"/>
+              <w:lang w:eastAsia="en-NL"/>
             </w:rPr>
           </w:pPr>
           <w:hyperlink w:anchor="_Toc150941649" w:history="1">
@@ -1002,7 +1002,7 @@
             <w:rPr>
               <w:rFonts w:eastAsiaTheme="minorEastAsia"/>
               <w:noProof/>
-              <w:lang w:val="en-NL" w:eastAsia="en-NL"/>
+              <w:lang w:eastAsia="en-NL"/>
             </w:rPr>
           </w:pPr>
           <w:hyperlink w:anchor="_Toc150941650" w:history="1">
@@ -5239,6 +5239,12 @@
         </w:rPr>
         <w:t xml:space="preserve"> enemies next to the basic enemy that’s already in the game.</w:t>
       </w:r>
+      <w:r>
+        <w:rPr>
+          <w:lang w:val="en-US"/>
+        </w:rPr>
+        <w:t xml:space="preserve"> I’ll also add higher “tiers” of enemies that are functionally the same, but a bit tougher to defeat.</w:t>
+      </w:r>
     </w:p>
     <w:p>
       <w:pPr>
@@ -5282,6 +5288,7 @@
         <w:rPr>
           <w:b/>
           <w:bCs/>
+          <w:noProof/>
           <w:lang w:val="en-US"/>
         </w:rPr>
         <w:drawing>
@@ -5320,6 +5327,48 @@
           </wp:inline>
         </w:drawing>
       </w:r>
+      <w:r>
+        <w:rPr>
+          <w:b/>
+          <w:bCs/>
+          <w:lang w:val="en-US"/>
+        </w:rPr>
+        <w:drawing>
+          <wp:inline distT="0" distB="0" distL="0" distR="0" wp14:anchorId="309BC095" wp14:editId="16CCB0E7">
+            <wp:extent cx="982980" cy="967934"/>
+            <wp:effectExtent l="0" t="0" r="7620" b="3810"/>
+            <wp:docPr id="1219398758" name="Picture 1" descr="A pixel art of a bell&#10;&#10;Description automatically generated"/>
+            <wp:cNvGraphicFramePr>
+              <a:graphicFrameLocks xmlns:a="http://schemas.openxmlformats.org/drawingml/2006/main" noChangeAspect="1"/>
+            </wp:cNvGraphicFramePr>
+            <a:graphic xmlns:a="http://schemas.openxmlformats.org/drawingml/2006/main">
+              <a:graphicData uri="http://schemas.openxmlformats.org/drawingml/2006/picture">
+                <pic:pic xmlns:pic="http://schemas.openxmlformats.org/drawingml/2006/picture">
+                  <pic:nvPicPr>
+                    <pic:cNvPr id="1219398758" name="Picture 1" descr="A pixel art of a bell&#10;&#10;Description automatically generated"/>
+                    <pic:cNvPicPr/>
+                  </pic:nvPicPr>
+                  <pic:blipFill>
+                    <a:blip r:embed="rId20"/>
+                    <a:stretch>
+                      <a:fillRect/>
+                    </a:stretch>
+                  </pic:blipFill>
+                  <pic:spPr>
+                    <a:xfrm>
+                      <a:off x="0" y="0"/>
+                      <a:ext cx="988772" cy="973637"/>
+                    </a:xfrm>
+                    <a:prstGeom prst="rect">
+                      <a:avLst/>
+                    </a:prstGeom>
+                  </pic:spPr>
+                </pic:pic>
+              </a:graphicData>
+            </a:graphic>
+          </wp:inline>
+        </w:drawing>
+      </w:r>
     </w:p>
     <w:p>
       <w:pPr>
@@ -5446,6 +5495,7 @@
         <w:rPr>
           <w:b/>
           <w:bCs/>
+          <w:noProof/>
           <w:lang w:val="en-US"/>
         </w:rPr>
         <w:drawing>
@@ -5464,7 +5514,7 @@
                     <pic:cNvPicPr/>
                   </pic:nvPicPr>
                   <pic:blipFill>
-                    <a:blip r:embed="rId20"/>
+                    <a:blip r:embed="rId21"/>
                     <a:stretch>
                       <a:fillRect/>
                     </a:stretch>
@@ -5514,32 +5564,20 @@
         <w:rPr>
           <w:lang w:val="en-US"/>
         </w:rPr>
-        <w:t xml:space="preserve">Speed: </w:t>
-      </w:r>
-      <w:r>
-        <w:rPr>
-          <w:lang w:val="en-US"/>
-        </w:rPr>
-        <w:t>Very Fast</w:t>
-      </w:r>
-    </w:p>
-    <w:p>
-      <w:pPr>
-        <w:rPr>
-          <w:lang w:val="en-US"/>
-        </w:rPr>
-      </w:pPr>
-      <w:r>
-        <w:rPr>
-          <w:lang w:val="en-US"/>
-        </w:rPr>
-        <w:t xml:space="preserve">Effect: </w:t>
-      </w:r>
-      <w:r>
-        <w:rPr>
-          <w:lang w:val="en-US"/>
-        </w:rPr>
-        <w:t>Slows down when hit</w:t>
+        <w:t>Speed: Very Fast</w:t>
+      </w:r>
+    </w:p>
+    <w:p>
+      <w:pPr>
+        <w:rPr>
+          <w:lang w:val="en-US"/>
+        </w:rPr>
+      </w:pPr>
+      <w:r>
+        <w:rPr>
+          <w:lang w:val="en-US"/>
+        </w:rPr>
+        <w:t>Effect: Slows down when hit</w:t>
       </w:r>
     </w:p>
     <w:p>
@@ -5636,6 +5674,7 @@
         <w:rPr>
           <w:b/>
           <w:bCs/>
+          <w:noProof/>
           <w:lang w:val="en-US"/>
         </w:rPr>
         <w:drawing>
@@ -5654,7 +5693,7 @@
                     <pic:cNvPicPr/>
                   </pic:nvPicPr>
                   <pic:blipFill>
-                    <a:blip r:embed="rId21"/>
+                    <a:blip r:embed="rId22"/>
                     <a:stretch>
                       <a:fillRect/>
                     </a:stretch>
@@ -5800,6 +5839,7 @@
         <w:rPr>
           <w:b/>
           <w:bCs/>
+          <w:noProof/>
           <w:lang w:val="en-US"/>
         </w:rPr>
         <w:drawing>
@@ -5818,7 +5858,7 @@
                     <pic:cNvPicPr/>
                   </pic:nvPicPr>
                   <pic:blipFill>
-                    <a:blip r:embed="rId22"/>
+                    <a:blip r:embed="rId23"/>
                     <a:stretch>
                       <a:fillRect/>
                     </a:stretch>
@@ -5978,6 +6018,7 @@
         <w:rPr>
           <w:b/>
           <w:bCs/>
+          <w:noProof/>
           <w:lang w:val="en-US"/>
         </w:rPr>
         <w:drawing>
@@ -5996,7 +6037,7 @@
                     <pic:cNvPicPr/>
                   </pic:nvPicPr>
                   <pic:blipFill>
-                    <a:blip r:embed="rId23"/>
+                    <a:blip r:embed="rId24"/>
                     <a:stretch>
                       <a:fillRect/>
                     </a:stretch>
@@ -6046,13 +6087,7 @@
         <w:rPr>
           <w:lang w:val="en-US"/>
         </w:rPr>
-        <w:t xml:space="preserve">Speed: </w:t>
-      </w:r>
-      <w:r>
-        <w:rPr>
-          <w:lang w:val="en-US"/>
-        </w:rPr>
-        <w:t xml:space="preserve">Very </w:t>
+        <w:t xml:space="preserve">Speed: Very </w:t>
       </w:r>
       <w:r>
         <w:rPr>
@@ -6077,13 +6112,7 @@
         <w:rPr>
           <w:lang w:val="en-US"/>
         </w:rPr>
-        <w:t xml:space="preserve">Effect: </w:t>
-      </w:r>
-      <w:r>
-        <w:rPr>
-          <w:lang w:val="en-US"/>
-        </w:rPr>
-        <w:t>None</w:t>
+        <w:t>Effect: None</w:t>
       </w:r>
     </w:p>
     <w:p>

</xml_diff>